<commit_message>
Reformat and start pipelined CPU implementation
</commit_message>
<xml_diff>
--- a/Lab2RISCV/Lab2_reportRISCV.docx
+++ b/Lab2RISCV/Lab2_reportRISCV.docx
@@ -4,7 +4,7 @@
   <w:body>
     <w:p>
       <w:pPr>
-        <w:pStyle w:val="Ttulo1"/>
+        <w:pStyle w:val="Heading1"/>
         <w:ind w:left="2" w:hanging="4"/>
         <w:jc w:val="center"/>
       </w:pPr>
@@ -19,7 +19,7 @@
     </w:p>
     <w:p>
       <w:pPr>
-        <w:pStyle w:val="Ttulo1"/>
+        <w:pStyle w:val="Heading1"/>
         <w:ind w:left="2" w:hanging="4"/>
         <w:jc w:val="center"/>
       </w:pPr>
@@ -34,7 +34,7 @@
     </w:p>
     <w:p>
       <w:pPr>
-        <w:pStyle w:val="Ttulo1"/>
+        <w:pStyle w:val="Heading1"/>
         <w:ind w:left="2" w:hanging="4"/>
         <w:jc w:val="center"/>
       </w:pPr>
@@ -454,7 +454,7 @@
           <w:noProof/>
         </w:rPr>
         <w:drawing>
-          <wp:inline distT="0" distB="0" distL="0" distR="0" wp14:anchorId="2D3B7122" wp14:editId="57154BF5">
+          <wp:inline distT="0" distB="0" distL="0" distR="0" wp14:anchorId="2D3B7122" wp14:editId="7DC8C920">
             <wp:extent cx="5958081" cy="1524000"/>
             <wp:effectExtent l="0" t="0" r="0" b="0"/>
             <wp:docPr id="1355179920" name="Imagen 3" descr="Interfaz de usuario gráfica&#10;&#10;El contenido generado por IA puede ser incorrecto."/>
@@ -580,14 +580,42 @@
           <w:b/>
           <w:bCs/>
         </w:rPr>
-        <w:t>The above demonstration shows my register design working correctly under a few basic test cases. As anticipated of a D-flip-flop-based design, the data input is delayed until the next clock—or in this case, positive edge—and then output</w:t>
-      </w:r>
-      <w:r>
-        <w:rPr>
-          <w:b/>
-          <w:bCs/>
-        </w:rPr>
-        <w:t xml:space="preserve"> only when the write enable is high. Else, the data output is retained across clock edges.</w:t>
+        <w:t xml:space="preserve">The above demonstration shows my register design working correctly under a few basic test cases. As anticipated of a D-flip-flop-based design, the </w:t>
+      </w:r>
+      <w:r>
+        <w:rPr>
+          <w:b/>
+          <w:bCs/>
+        </w:rPr>
+        <w:t>input data are</w:t>
+      </w:r>
+      <w:r>
+        <w:rPr>
+          <w:b/>
+          <w:bCs/>
+        </w:rPr>
+        <w:t xml:space="preserve"> delayed until the next clock—or in this case, positive edge—and then output</w:t>
+      </w:r>
+      <w:r>
+        <w:rPr>
+          <w:b/>
+          <w:bCs/>
+        </w:rPr>
+        <w:t xml:space="preserve"> only when the write enable is high. Else, the </w:t>
+      </w:r>
+      <w:r>
+        <w:rPr>
+          <w:b/>
+          <w:bCs/>
+        </w:rPr>
+        <w:t>output data are</w:t>
+      </w:r>
+      <w:r>
+        <w:rPr>
+          <w:b/>
+          <w:bCs/>
+        </w:rPr>
+        <w:t xml:space="preserve"> retained across clock edges.</w:t>
       </w:r>
     </w:p>
     <w:p>
@@ -1058,6 +1086,13 @@
         </w:rPr>
         <w:t>My first tries with this have given compile errors, so I’ll have to do some research to get it working.</w:t>
       </w:r>
+      <w:r>
+        <w:rPr>
+          <w:b/>
+          <w:bCs/>
+        </w:rPr>
+        <w:t xml:space="preserve"> But in its defense, this solution will save a lot of repeated typing and reduce the chance of error on my part.</w:t>
+      </w:r>
     </w:p>
     <w:p>
       <w:pPr>
@@ -1241,6 +1276,70 @@
         <w:rPr>
           <w:noProof/>
         </w:rPr>
+        <mc:AlternateContent>
+          <mc:Choice Requires="wpi">
+            <w:drawing>
+              <wp:anchor distT="0" distB="0" distL="114300" distR="114300" simplePos="0" relativeHeight="251660288" behindDoc="0" locked="0" layoutInCell="1" allowOverlap="1" wp14:anchorId="01B44C8D" wp14:editId="539D0E74">
+                <wp:simplePos x="0" y="0"/>
+                <wp:positionH relativeFrom="column">
+                  <wp:posOffset>1400800</wp:posOffset>
+                </wp:positionH>
+                <wp:positionV relativeFrom="paragraph">
+                  <wp:posOffset>682100</wp:posOffset>
+                </wp:positionV>
+                <wp:extent cx="95400" cy="16920"/>
+                <wp:effectExtent l="38100" t="38100" r="31750" b="46990"/>
+                <wp:wrapNone/>
+                <wp:docPr id="1886404272" name="Ink 2"/>
+                <wp:cNvGraphicFramePr/>
+                <a:graphic xmlns:a="http://schemas.openxmlformats.org/drawingml/2006/main">
+                  <a:graphicData uri="http://schemas.microsoft.com/office/word/2010/wordprocessingInk">
+                    <w14:contentPart bwMode="auto" r:id="rId11">
+                      <w14:nvContentPartPr>
+                        <w14:cNvContentPartPr/>
+                      </w14:nvContentPartPr>
+                      <w14:xfrm>
+                        <a:off x="0" y="0"/>
+                        <a:ext cx="95400" cy="16920"/>
+                      </w14:xfrm>
+                    </w14:contentPart>
+                  </a:graphicData>
+                </a:graphic>
+              </wp:anchor>
+            </w:drawing>
+          </mc:Choice>
+          <mc:Fallback>
+            <w:pict>
+              <v:shapetype w14:anchorId="0D4FA10C" id="_x0000_t75" coordsize="21600,21600" o:spt="75" o:preferrelative="t" path="m@4@5l@4@11@9@11@9@5xe" filled="f" stroked="f">
+                <v:stroke joinstyle="miter"/>
+                <v:formulas>
+                  <v:f eqn="if lineDrawn pixelLineWidth 0"/>
+                  <v:f eqn="sum @0 1 0"/>
+                  <v:f eqn="sum 0 0 @1"/>
+                  <v:f eqn="prod @2 1 2"/>
+                  <v:f eqn="prod @3 21600 pixelWidth"/>
+                  <v:f eqn="prod @3 21600 pixelHeight"/>
+                  <v:f eqn="sum @0 0 1"/>
+                  <v:f eqn="prod @6 1 2"/>
+                  <v:f eqn="prod @7 21600 pixelWidth"/>
+                  <v:f eqn="sum @8 21600 0"/>
+                  <v:f eqn="prod @7 21600 pixelHeight"/>
+                  <v:f eqn="sum @10 21600 0"/>
+                </v:formulas>
+                <v:path o:extrusionok="f" gradientshapeok="t" o:connecttype="rect"/>
+                <o:lock v:ext="edit" aspectratio="t"/>
+              </v:shapetype>
+              <v:shape id="Ink 2" o:spid="_x0000_s1026" type="#_x0000_t75" style="position:absolute;margin-left:109.6pt;margin-top:53pt;width:8.9pt;height:2.75pt;z-index:251660288;visibility:visible;mso-wrap-style:square;mso-wrap-distance-left:9pt;mso-wrap-distance-top:0;mso-wrap-distance-right:9pt;mso-wrap-distance-bottom:0;mso-position-horizontal:absolute;mso-position-horizontal-relative:text;mso-position-vertical:absolute;mso-position-vertical-relative:text" o:gfxdata="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">
+                <v:imagedata r:id="rId12" o:title=""/>
+              </v:shape>
+            </w:pict>
+          </mc:Fallback>
+        </mc:AlternateContent>
+      </w:r>
+      <w:r>
+        <w:rPr>
+          <w:noProof/>
+        </w:rPr>
         <w:drawing>
           <wp:inline distT="0" distB="0" distL="0" distR="0" wp14:anchorId="508C0FDD" wp14:editId="2A4310BE">
             <wp:extent cx="3873500" cy="3182188"/>
@@ -1257,7 +1356,7 @@
                     <pic:cNvPicPr/>
                   </pic:nvPicPr>
                   <pic:blipFill>
-                    <a:blip r:embed="rId11" cstate="print">
+                    <a:blip r:embed="rId13" cstate="print">
                       <a:extLst>
                         <a:ext uri="{28A0092B-C50C-407E-A947-70E740481C1C}">
                           <a14:useLocalDpi xmlns:a14="http://schemas.microsoft.com/office/drawing/2010/main" val="0"/>
@@ -1503,6 +1602,13 @@
         </w:rPr>
         <w:t>.</w:t>
       </w:r>
+      <w:r>
+        <w:rPr>
+          <w:b/>
+          <w:bCs/>
+        </w:rPr>
+        <w:t xml:space="preserve"> Note that the reset line is asserted for register x0 to ensure that it conforms to the architecture laid forth by RISC-V.</w:t>
+      </w:r>
     </w:p>
     <w:p>
       <w:pPr>
@@ -1548,6 +1654,7 @@
         <w:rPr>
           <w:noProof/>
         </w:rPr>
+        <w:lastRenderedPageBreak/>
         <w:drawing>
           <wp:inline distT="0" distB="0" distL="0" distR="0" wp14:anchorId="429F6B09" wp14:editId="7CA4296D">
             <wp:extent cx="5486400" cy="1514475"/>
@@ -1564,7 +1671,7 @@
                     <pic:cNvPicPr/>
                   </pic:nvPicPr>
                   <pic:blipFill>
-                    <a:blip r:embed="rId12">
+                    <a:blip r:embed="rId14">
                       <a:extLst>
                         <a:ext uri="{28A0092B-C50C-407E-A947-70E740481C1C}">
                           <a14:useLocalDpi xmlns:a14="http://schemas.microsoft.com/office/drawing/2010/main" val="0"/>
@@ -1597,7 +1704,6 @@
         <w:ind w:left="0" w:hanging="2"/>
       </w:pPr>
       <w:r>
-        <w:lastRenderedPageBreak/>
         <w:t xml:space="preserve">Module Under Test: </w:t>
       </w:r>
       <w:proofErr w:type="spellStart"/>
@@ -1725,7 +1831,7 @@
                     <pic:cNvPicPr/>
                   </pic:nvPicPr>
                   <pic:blipFill>
-                    <a:blip r:embed="rId13" cstate="print">
+                    <a:blip r:embed="rId15" cstate="print">
                       <a:extLst>
                         <a:ext uri="{28A0092B-C50C-407E-A947-70E740481C1C}">
                           <a14:useLocalDpi xmlns:a14="http://schemas.microsoft.com/office/drawing/2010/main" val="0"/>
@@ -2008,6 +2114,35 @@
     </w:p>
     <w:p>
       <w:pPr>
+        <w:ind w:leftChars="0" w:left="0" w:firstLineChars="0" w:hanging="2"/>
+      </w:pPr>
+    </w:p>
+    <w:p>
+      <w:pPr>
+        <w:ind w:leftChars="0" w:left="0" w:firstLineChars="0" w:hanging="2"/>
+        <w:rPr>
+          <w:b/>
+          <w:bCs/>
+        </w:rPr>
+      </w:pPr>
+      <w:r>
+        <w:rPr>
+          <w:b/>
+          <w:bCs/>
+          <w:highlight w:val="yellow"/>
+        </w:rPr>
+        <w:t>NOTE:</w:t>
+      </w:r>
+      <w:r>
+        <w:rPr>
+          <w:b/>
+          <w:bCs/>
+        </w:rPr>
+        <w:t xml:space="preserve"> To feed results from the ALU back to the registers, the Q signal will ultimately be connected back to this unit’s data input. However, I think it makes sense here to also note it as an output signal.</w:t>
+      </w:r>
+    </w:p>
+    <w:p>
+      <w:pPr>
         <w:ind w:left="0" w:hanging="2"/>
       </w:pPr>
     </w:p>
@@ -2073,7 +2208,7 @@
                     <pic:cNvPicPr/>
                   </pic:nvPicPr>
                   <pic:blipFill>
-                    <a:blip r:embed="rId14">
+                    <a:blip r:embed="rId16">
                       <a:extLst>
                         <a:ext uri="{28A0092B-C50C-407E-A947-70E740481C1C}">
                           <a14:useLocalDpi xmlns:a14="http://schemas.microsoft.com/office/drawing/2010/main" val="0"/>
@@ -2102,6 +2237,35 @@
     </w:p>
     <w:p>
       <w:pPr>
+        <w:ind w:leftChars="0" w:left="0" w:firstLineChars="0" w:hanging="2"/>
+        <w:rPr>
+          <w:b/>
+          <w:bCs/>
+        </w:rPr>
+      </w:pPr>
+      <w:r>
+        <w:rPr>
+          <w:b/>
+          <w:bCs/>
+          <w:highlight w:val="yellow"/>
+        </w:rPr>
+        <w:t>NOTE:</w:t>
+      </w:r>
+      <w:r>
+        <w:rPr>
+          <w:b/>
+          <w:bCs/>
+        </w:rPr>
+        <w:t xml:space="preserve"> To feed results from the ALU back to the registers, the Q signal will ultimately be connected back to this unit’s data input. However, I think it makes sense here to also note it as an output signal.</w:t>
+      </w:r>
+    </w:p>
+    <w:p>
+      <w:pPr>
+        <w:ind w:left="0" w:hanging="2"/>
+      </w:pPr>
+    </w:p>
+    <w:p>
+      <w:pPr>
         <w:ind w:leftChars="0" w:left="0" w:firstLineChars="0" w:firstLine="0"/>
       </w:pPr>
     </w:p>
@@ -2115,7 +2279,6 @@
         <w:ind w:left="0" w:hanging="2"/>
       </w:pPr>
       <w:r>
-        <w:lastRenderedPageBreak/>
         <w:t xml:space="preserve">[Part 2 (d)] </w:t>
       </w:r>
       <w:r>
@@ -2166,7 +2329,7 @@
                     <pic:cNvPicPr/>
                   </pic:nvPicPr>
                   <pic:blipFill>
-                    <a:blip r:embed="rId15" cstate="print">
+                    <a:blip r:embed="rId17" cstate="print">
                       <a:extLst>
                         <a:ext uri="{28A0092B-C50C-407E-A947-70E740481C1C}">
                           <a14:useLocalDpi xmlns:a14="http://schemas.microsoft.com/office/drawing/2010/main" val="0"/>
@@ -2581,15 +2744,13 @@
         <w:t xml:space="preserve">ADDR_WIDTH: </w:t>
       </w:r>
       <w:r>
-        <w:t xml:space="preserve">species—an </w:t>
-      </w:r>
-      <w:proofErr w:type="spellStart"/>
-      <w:r>
-        <w:t>an</w:t>
-      </w:r>
-      <w:proofErr w:type="spellEnd"/>
-      <w:r>
-        <w:t xml:space="preserve"> integer greater than zero—the bit width of the address bus used to index the memory array. Since this signal is encoded as binary, the total number of selectable addresses is calculated as </w:t>
+        <w:t>speci</w:t>
+      </w:r>
+      <w:r>
+        <w:t>fi</w:t>
+      </w:r>
+      <w:r>
+        <w:t xml:space="preserve">es—an integer greater than zero—the bit width of the address bus used to index the memory array. Since this signal is encoded as binary, the total number of selectable addresses is calculated as </w:t>
       </w:r>
       <m:oMath>
         <m:sSup>
@@ -2628,6 +2789,17 @@
       <w:r>
         <w:t>words. As the default is 10 bits for our case, we can address a total of 1024 individual 4-byte words.</w:t>
       </w:r>
+      <w:r>
+        <w:t xml:space="preserve"> Again, we </w:t>
+      </w:r>
+      <w:proofErr w:type="gramStart"/>
+      <w:r>
+        <w:t>have to</w:t>
+      </w:r>
+      <w:proofErr w:type="gramEnd"/>
+      <w:r>
+        <w:t xml:space="preserve"> consider that this means 1024 addresses, and not 1024*4=4096 as the total size might indicate.</w:t>
+      </w:r>
     </w:p>
     <w:p>
       <w:pPr>
@@ -2645,6 +2817,7 @@
           <w:b/>
           <w:bCs/>
         </w:rPr>
+        <w:lastRenderedPageBreak/>
         <w:t xml:space="preserve">CLK: </w:t>
       </w:r>
       <w:r>
@@ -2841,7 +3014,6 @@
         <w:ind w:left="0" w:hanging="2"/>
       </w:pPr>
       <w:r>
-        <w:lastRenderedPageBreak/>
         <w:t xml:space="preserve">Module Under Test: </w:t>
       </w:r>
       <w:proofErr w:type="spellStart"/>
@@ -2900,10 +3072,10 @@
           <w:noProof/>
         </w:rPr>
         <w:drawing>
-          <wp:inline distT="0" distB="0" distL="0" distR="0" wp14:anchorId="0C71B714" wp14:editId="01B59A28">
-            <wp:extent cx="5486400" cy="1033780"/>
-            <wp:effectExtent l="0" t="0" r="0" b="0"/>
-            <wp:docPr id="968234373" name="Imagen 6" descr="Interfaz de usuario gráfica&#10;&#10;El contenido generado por IA puede ser incorrecto."/>
+          <wp:inline distT="0" distB="0" distL="0" distR="0" wp14:anchorId="3021FAE4" wp14:editId="0C272C57">
+            <wp:extent cx="5251450" cy="1750483"/>
+            <wp:effectExtent l="0" t="0" r="0" b="2540"/>
+            <wp:docPr id="2068062628" name="Picture 5" descr="A screen shot of a computer&#10;&#10;AI-generated content may be incorrect."/>
             <wp:cNvGraphicFramePr>
               <a:graphicFrameLocks xmlns:a="http://schemas.openxmlformats.org/drawingml/2006/main" noChangeAspect="1"/>
             </wp:cNvGraphicFramePr>
@@ -2911,135 +3083,7 @@
               <a:graphicData uri="http://schemas.openxmlformats.org/drawingml/2006/picture">
                 <pic:pic xmlns:pic="http://schemas.openxmlformats.org/drawingml/2006/picture">
                   <pic:nvPicPr>
-                    <pic:cNvPr id="968234373" name="Imagen 6" descr="Interfaz de usuario gráfica&#10;&#10;El contenido generado por IA puede ser incorrecto."/>
-                    <pic:cNvPicPr/>
-                  </pic:nvPicPr>
-                  <pic:blipFill>
-                    <a:blip r:embed="rId16">
-                      <a:extLst>
-                        <a:ext uri="{28A0092B-C50C-407E-A947-70E740481C1C}">
-                          <a14:useLocalDpi xmlns:a14="http://schemas.microsoft.com/office/drawing/2010/main" val="0"/>
-                        </a:ext>
-                      </a:extLst>
-                    </a:blip>
-                    <a:stretch>
-                      <a:fillRect/>
-                    </a:stretch>
-                  </pic:blipFill>
-                  <pic:spPr>
-                    <a:xfrm>
-                      <a:off x="0" y="0"/>
-                      <a:ext cx="5486400" cy="1033780"/>
-                    </a:xfrm>
-                    <a:prstGeom prst="rect">
-                      <a:avLst/>
-                    </a:prstGeom>
-                  </pic:spPr>
-                </pic:pic>
-              </a:graphicData>
-            </a:graphic>
-          </wp:inline>
-        </w:drawing>
-      </w:r>
-    </w:p>
-    <w:p>
-      <w:pPr>
-        <w:ind w:left="0" w:hanging="2"/>
-      </w:pPr>
-      <w:r>
-        <w:t>Test Case (ii): Read initial ten values stored in memory</w:t>
-      </w:r>
-    </w:p>
-    <w:p>
-      <w:pPr>
-        <w:ind w:left="0" w:hanging="2"/>
-      </w:pPr>
-    </w:p>
-    <w:p>
-      <w:pPr>
-        <w:ind w:left="0" w:hanging="2"/>
-      </w:pPr>
-      <w:r>
-        <w:rPr>
-          <w:noProof/>
-        </w:rPr>
-        <w:drawing>
-          <wp:inline distT="0" distB="0" distL="0" distR="0" wp14:anchorId="3BDBBB55" wp14:editId="659D68BF">
-            <wp:extent cx="5486400" cy="1043940"/>
-            <wp:effectExtent l="0" t="0" r="0" b="0"/>
-            <wp:docPr id="1241013692" name="Imagen 7" descr="Imagen de la pantalla de un video juego&#10;&#10;El contenido generado por IA puede ser incorrecto."/>
-            <wp:cNvGraphicFramePr>
-              <a:graphicFrameLocks xmlns:a="http://schemas.openxmlformats.org/drawingml/2006/main" noChangeAspect="1"/>
-            </wp:cNvGraphicFramePr>
-            <a:graphic xmlns:a="http://schemas.openxmlformats.org/drawingml/2006/main">
-              <a:graphicData uri="http://schemas.openxmlformats.org/drawingml/2006/picture">
-                <pic:pic xmlns:pic="http://schemas.openxmlformats.org/drawingml/2006/picture">
-                  <pic:nvPicPr>
-                    <pic:cNvPr id="1241013692" name="Imagen 7" descr="Imagen de la pantalla de un video juego&#10;&#10;El contenido generado por IA puede ser incorrecto."/>
-                    <pic:cNvPicPr/>
-                  </pic:nvPicPr>
-                  <pic:blipFill>
-                    <a:blip r:embed="rId17">
-                      <a:extLst>
-                        <a:ext uri="{28A0092B-C50C-407E-A947-70E740481C1C}">
-                          <a14:useLocalDpi xmlns:a14="http://schemas.microsoft.com/office/drawing/2010/main" val="0"/>
-                        </a:ext>
-                      </a:extLst>
-                    </a:blip>
-                    <a:stretch>
-                      <a:fillRect/>
-                    </a:stretch>
-                  </pic:blipFill>
-                  <pic:spPr>
-                    <a:xfrm>
-                      <a:off x="0" y="0"/>
-                      <a:ext cx="5486400" cy="1043940"/>
-                    </a:xfrm>
-                    <a:prstGeom prst="rect">
-                      <a:avLst/>
-                    </a:prstGeom>
-                  </pic:spPr>
-                </pic:pic>
-              </a:graphicData>
-            </a:graphic>
-          </wp:inline>
-        </w:drawing>
-      </w:r>
-    </w:p>
-    <w:p>
-      <w:pPr>
-        <w:ind w:left="0" w:hanging="2"/>
-      </w:pPr>
-      <w:r>
-        <w:t>Test Case (iii): Write those same values back to consecutive locations in memory starting at $100</w:t>
-      </w:r>
-    </w:p>
-    <w:p>
-      <w:pPr>
-        <w:ind w:left="0" w:hanging="2"/>
-      </w:pPr>
-    </w:p>
-    <w:p>
-      <w:pPr>
-        <w:ind w:left="0" w:hanging="2"/>
-      </w:pPr>
-      <w:r>
-        <w:rPr>
-          <w:noProof/>
-        </w:rPr>
-        <w:drawing>
-          <wp:inline distT="0" distB="0" distL="0" distR="0" wp14:anchorId="4BF0E96A" wp14:editId="73A2D3FF">
-            <wp:extent cx="5486400" cy="992505"/>
-            <wp:effectExtent l="0" t="0" r="0" b="0"/>
-            <wp:docPr id="440132331" name="Imagen 8" descr="Interfaz de usuario gráfica&#10;&#10;El contenido generado por IA puede ser incorrecto."/>
-            <wp:cNvGraphicFramePr>
-              <a:graphicFrameLocks xmlns:a="http://schemas.openxmlformats.org/drawingml/2006/main" noChangeAspect="1"/>
-            </wp:cNvGraphicFramePr>
-            <a:graphic xmlns:a="http://schemas.openxmlformats.org/drawingml/2006/main">
-              <a:graphicData uri="http://schemas.openxmlformats.org/drawingml/2006/picture">
-                <pic:pic xmlns:pic="http://schemas.openxmlformats.org/drawingml/2006/picture">
-                  <pic:nvPicPr>
-                    <pic:cNvPr id="440132331" name="Imagen 8" descr="Interfaz de usuario gráfica&#10;&#10;El contenido generado por IA puede ser incorrecto."/>
+                    <pic:cNvPr id="2068062628" name="Picture 5" descr="A screen shot of a computer&#10;&#10;AI-generated content may be incorrect."/>
                     <pic:cNvPicPr/>
                   </pic:nvPicPr>
                   <pic:blipFill>
@@ -3057,7 +3101,7 @@
                   <pic:spPr>
                     <a:xfrm>
                       <a:off x="0" y="0"/>
-                      <a:ext cx="5486400" cy="992505"/>
+                      <a:ext cx="5277136" cy="1759045"/>
                     </a:xfrm>
                     <a:prstGeom prst="rect">
                       <a:avLst/>
@@ -3075,6 +3119,135 @@
         <w:ind w:left="0" w:hanging="2"/>
       </w:pPr>
       <w:r>
+        <w:t>Test Case (ii): Read initial ten values stored in memory</w:t>
+      </w:r>
+    </w:p>
+    <w:p>
+      <w:pPr>
+        <w:ind w:left="0" w:hanging="2"/>
+      </w:pPr>
+    </w:p>
+    <w:p>
+      <w:pPr>
+        <w:ind w:left="0" w:hanging="2"/>
+      </w:pPr>
+      <w:r>
+        <w:rPr>
+          <w:noProof/>
+        </w:rPr>
+        <w:drawing>
+          <wp:inline distT="0" distB="0" distL="0" distR="0" wp14:anchorId="4A963604" wp14:editId="4DDF7FF2">
+            <wp:extent cx="5219700" cy="1767690"/>
+            <wp:effectExtent l="0" t="0" r="0" b="0"/>
+            <wp:docPr id="1815519501" name="Picture 6" descr="A screen shot of a computer&#10;&#10;AI-generated content may be incorrect."/>
+            <wp:cNvGraphicFramePr>
+              <a:graphicFrameLocks xmlns:a="http://schemas.openxmlformats.org/drawingml/2006/main" noChangeAspect="1"/>
+            </wp:cNvGraphicFramePr>
+            <a:graphic xmlns:a="http://schemas.openxmlformats.org/drawingml/2006/main">
+              <a:graphicData uri="http://schemas.openxmlformats.org/drawingml/2006/picture">
+                <pic:pic xmlns:pic="http://schemas.openxmlformats.org/drawingml/2006/picture">
+                  <pic:nvPicPr>
+                    <pic:cNvPr id="1815519501" name="Picture 6" descr="A screen shot of a computer&#10;&#10;AI-generated content may be incorrect."/>
+                    <pic:cNvPicPr/>
+                  </pic:nvPicPr>
+                  <pic:blipFill>
+                    <a:blip r:embed="rId19">
+                      <a:extLst>
+                        <a:ext uri="{28A0092B-C50C-407E-A947-70E740481C1C}">
+                          <a14:useLocalDpi xmlns:a14="http://schemas.microsoft.com/office/drawing/2010/main" val="0"/>
+                        </a:ext>
+                      </a:extLst>
+                    </a:blip>
+                    <a:stretch>
+                      <a:fillRect/>
+                    </a:stretch>
+                  </pic:blipFill>
+                  <pic:spPr>
+                    <a:xfrm>
+                      <a:off x="0" y="0"/>
+                      <a:ext cx="5264782" cy="1782957"/>
+                    </a:xfrm>
+                    <a:prstGeom prst="rect">
+                      <a:avLst/>
+                    </a:prstGeom>
+                  </pic:spPr>
+                </pic:pic>
+              </a:graphicData>
+            </a:graphic>
+          </wp:inline>
+        </w:drawing>
+      </w:r>
+    </w:p>
+    <w:p>
+      <w:pPr>
+        <w:ind w:left="0" w:hanging="2"/>
+      </w:pPr>
+      <w:r>
+        <w:t>Test Case (iii): Write those same values back to consecutive locations in memory starting at $100</w:t>
+      </w:r>
+    </w:p>
+    <w:p>
+      <w:pPr>
+        <w:ind w:left="0" w:hanging="2"/>
+      </w:pPr>
+    </w:p>
+    <w:p>
+      <w:pPr>
+        <w:ind w:left="0" w:hanging="2"/>
+      </w:pPr>
+      <w:r>
+        <w:rPr>
+          <w:noProof/>
+        </w:rPr>
+        <w:lastRenderedPageBreak/>
+        <w:drawing>
+          <wp:inline distT="0" distB="0" distL="0" distR="0" wp14:anchorId="3FAD8C6E" wp14:editId="572AFA1E">
+            <wp:extent cx="5238750" cy="1729879"/>
+            <wp:effectExtent l="0" t="0" r="0" b="0"/>
+            <wp:docPr id="792867866" name="Picture 7" descr="A screen shot of a computer&#10;&#10;AI-generated content may be incorrect."/>
+            <wp:cNvGraphicFramePr>
+              <a:graphicFrameLocks xmlns:a="http://schemas.openxmlformats.org/drawingml/2006/main" noChangeAspect="1"/>
+            </wp:cNvGraphicFramePr>
+            <a:graphic xmlns:a="http://schemas.openxmlformats.org/drawingml/2006/main">
+              <a:graphicData uri="http://schemas.openxmlformats.org/drawingml/2006/picture">
+                <pic:pic xmlns:pic="http://schemas.openxmlformats.org/drawingml/2006/picture">
+                  <pic:nvPicPr>
+                    <pic:cNvPr id="792867866" name="Picture 7" descr="A screen shot of a computer&#10;&#10;AI-generated content may be incorrect."/>
+                    <pic:cNvPicPr/>
+                  </pic:nvPicPr>
+                  <pic:blipFill>
+                    <a:blip r:embed="rId20">
+                      <a:extLst>
+                        <a:ext uri="{28A0092B-C50C-407E-A947-70E740481C1C}">
+                          <a14:useLocalDpi xmlns:a14="http://schemas.microsoft.com/office/drawing/2010/main" val="0"/>
+                        </a:ext>
+                      </a:extLst>
+                    </a:blip>
+                    <a:stretch>
+                      <a:fillRect/>
+                    </a:stretch>
+                  </pic:blipFill>
+                  <pic:spPr>
+                    <a:xfrm>
+                      <a:off x="0" y="0"/>
+                      <a:ext cx="5268097" cy="1739570"/>
+                    </a:xfrm>
+                    <a:prstGeom prst="rect">
+                      <a:avLst/>
+                    </a:prstGeom>
+                  </pic:spPr>
+                </pic:pic>
+              </a:graphicData>
+            </a:graphic>
+          </wp:inline>
+        </w:drawing>
+      </w:r>
+    </w:p>
+    <w:p>
+      <w:pPr>
+        <w:ind w:left="0" w:hanging="2"/>
+      </w:pPr>
+      <w:r>
         <w:t xml:space="preserve">Test Case (iv): </w:t>
       </w:r>
       <w:r>
@@ -3140,10 +3313,10 @@
         </w:rPr>
         <w:t xml:space="preserve">Any instruction that utilizes immediate data encoding may utilize either zero- or sign-extended values. Per the developer’s manual at </w:t>
       </w:r>
-      <w:hyperlink r:id="rId19" w:history="1">
+      <w:hyperlink r:id="rId21" w:history="1">
         <w:r>
           <w:rPr>
-            <w:rStyle w:val="Hipervnculo"/>
+            <w:rStyle w:val="Hyperlink"/>
             <w:b/>
             <w:bCs/>
           </w:rPr>
@@ -3472,7 +3645,13 @@
         <w:ind w:left="0" w:hanging="2"/>
       </w:pPr>
       <w:r>
-        <w:t xml:space="preserve">-Address generation unit (if we don’t reuse ALU for this) </w:t>
+        <w:t>-</w:t>
+      </w:r>
+      <w:r>
+        <w:t>Memory a</w:t>
+      </w:r>
+      <w:r>
+        <w:t xml:space="preserve">ddress generation unit (if we don’t reuse ALU for this) </w:t>
       </w:r>
     </w:p>
     <w:p>
@@ -3513,7 +3692,30 @@
           <w:b/>
           <w:bCs/>
         </w:rPr>
-        <w:t>, but I believe that having the other functionality could possibly prove useful later on.</w:t>
+        <w:t>, but I believe that having the other functionality could possibly prove useful later on</w:t>
+      </w:r>
+      <w:r>
+        <w:rPr>
+          <w:b/>
+          <w:bCs/>
+        </w:rPr>
+        <w:t xml:space="preserve">, so I’ll implement </w:t>
+      </w:r>
+      <w:proofErr w:type="gramStart"/>
+      <w:r>
+        <w:rPr>
+          <w:b/>
+          <w:bCs/>
+        </w:rPr>
+        <w:t>it</w:t>
+      </w:r>
+      <w:proofErr w:type="gramEnd"/>
+      <w:r>
+        <w:rPr>
+          <w:b/>
+          <w:bCs/>
+        </w:rPr>
+        <w:t xml:space="preserve"> nonetheless.</w:t>
       </w:r>
     </w:p>
     <w:p>
@@ -3547,6 +3749,7 @@
         <w:ind w:left="0" w:hanging="2"/>
       </w:pPr>
       <w:r>
+        <w:lastRenderedPageBreak/>
         <w:t xml:space="preserve">[Part 4 (d)] </w:t>
       </w:r>
       <w:r>
@@ -3591,7 +3794,7 @@
                     <pic:cNvPicPr/>
                   </pic:nvPicPr>
                   <pic:blipFill>
-                    <a:blip r:embed="rId20">
+                    <a:blip r:embed="rId22">
                       <a:extLst>
                         <a:ext uri="{28A0092B-C50C-407E-A947-70E740481C1C}">
                           <a14:useLocalDpi xmlns:a14="http://schemas.microsoft.com/office/drawing/2010/main" val="0"/>
@@ -3932,7 +4135,7 @@
                     <pic:cNvPicPr/>
                   </pic:nvPicPr>
                   <pic:blipFill>
-                    <a:blip r:embed="rId21" cstate="print">
+                    <a:blip r:embed="rId23" cstate="print">
                       <a:extLst>
                         <a:ext uri="{28A0092B-C50C-407E-A947-70E740481C1C}">
                           <a14:useLocalDpi xmlns:a14="http://schemas.microsoft.com/office/drawing/2010/main" val="0"/>
@@ -4041,6 +4244,67 @@
     </w:p>
     <w:p>
       <w:pPr>
+        <w:pStyle w:val="Prrafodelista1"/>
+        <w:ind w:left="0" w:hanging="2"/>
+      </w:pPr>
+      <w:r>
+        <w:t xml:space="preserve">Module Under Test: </w:t>
+      </w:r>
+      <w:r>
+        <w:t xml:space="preserve">datapath2 </w:t>
+      </w:r>
+      <w:r>
+        <w:t>(</w:t>
+      </w:r>
+      <w:proofErr w:type="spellStart"/>
+      <w:r>
+        <w:t>MySecondRISCVDatapath</w:t>
+      </w:r>
+      <w:proofErr w:type="spellEnd"/>
+      <w:r>
+        <w:t>/</w:t>
+      </w:r>
+      <w:r>
+        <w:t>datapath2</w:t>
+      </w:r>
+      <w:r>
+        <w:t>.vhd)</w:t>
+      </w:r>
+    </w:p>
+    <w:p>
+      <w:pPr>
+        <w:pStyle w:val="Prrafodelista1"/>
+        <w:ind w:left="0" w:hanging="2"/>
+      </w:pPr>
+      <w:r>
+        <w:t>Testbench File: tb</w:t>
+      </w:r>
+      <w:r>
+        <w:t>_datapath2</w:t>
+      </w:r>
+      <w:r>
+        <w:t xml:space="preserve"> (</w:t>
+      </w:r>
+      <w:proofErr w:type="spellStart"/>
+      <w:r>
+        <w:t>MySecondRISCVDatapath</w:t>
+      </w:r>
+      <w:proofErr w:type="spellEnd"/>
+      <w:r>
+        <w:t xml:space="preserve"> </w:t>
+      </w:r>
+      <w:r>
+        <w:t>/tb_</w:t>
+      </w:r>
+      <w:r>
+        <w:t>datapath2</w:t>
+      </w:r>
+      <w:r>
+        <w:t>.vhd)</w:t>
+      </w:r>
+    </w:p>
+    <w:p>
+      <w:pPr>
         <w:pBdr>
           <w:top w:val="nil"/>
           <w:left w:val="nil"/>
@@ -4051,6 +4315,22 @@
         <w:spacing w:line="240" w:lineRule="auto"/>
         <w:ind w:leftChars="0" w:left="0" w:firstLineChars="0" w:firstLine="0"/>
         <w:rPr>
+          <w:color w:val="000000"/>
+        </w:rPr>
+      </w:pPr>
+    </w:p>
+    <w:p>
+      <w:pPr>
+        <w:pBdr>
+          <w:top w:val="nil"/>
+          <w:left w:val="nil"/>
+          <w:bottom w:val="nil"/>
+          <w:right w:val="nil"/>
+          <w:between w:val="nil"/>
+        </w:pBdr>
+        <w:spacing w:line="240" w:lineRule="auto"/>
+        <w:ind w:leftChars="0" w:left="0" w:firstLineChars="0" w:firstLine="0"/>
+        <w:rPr>
           <w:b/>
           <w:bCs/>
           <w:color w:val="000000"/>
@@ -4063,8 +4343,9 @@
           <w:noProof/>
           <w:color w:val="000000"/>
         </w:rPr>
+        <w:lastRenderedPageBreak/>
         <w:drawing>
-          <wp:inline distT="0" distB="0" distL="0" distR="0" wp14:anchorId="409B52CB" wp14:editId="53716798">
+          <wp:inline distT="0" distB="0" distL="0" distR="0" wp14:anchorId="409B52CB" wp14:editId="34DC2D76">
             <wp:extent cx="1193952" cy="2298700"/>
             <wp:effectExtent l="0" t="0" r="0" b="0"/>
             <wp:docPr id="1275248890" name="Imagen 1" descr="Imagen que contiene Tabla&#10;&#10;El contenido generado por IA puede ser incorrecto."/>
@@ -4079,7 +4360,7 @@
                     <pic:cNvPicPr/>
                   </pic:nvPicPr>
                   <pic:blipFill>
-                    <a:blip r:embed="rId22" cstate="print">
+                    <a:blip r:embed="rId24" cstate="print">
                       <a:extLst>
                         <a:ext uri="{28A0092B-C50C-407E-A947-70E740481C1C}">
                           <a14:useLocalDpi xmlns:a14="http://schemas.microsoft.com/office/drawing/2010/main" val="0"/>
@@ -4195,7 +4476,7 @@
           <w:color w:val="000000"/>
         </w:rPr>
         <w:drawing>
-          <wp:inline distT="0" distB="0" distL="0" distR="0" wp14:anchorId="4386EA55" wp14:editId="259154DD">
+          <wp:inline distT="0" distB="0" distL="0" distR="0" wp14:anchorId="4386EA55" wp14:editId="25792DBB">
             <wp:extent cx="3879850" cy="1653876"/>
             <wp:effectExtent l="0" t="0" r="0" b="0"/>
             <wp:docPr id="1486850103" name="Imagen 2" descr="Captura de pantalla de computadora&#10;&#10;El contenido generado por IA puede ser incorrecto."/>
@@ -4210,7 +4491,7 @@
                     <pic:cNvPicPr/>
                   </pic:nvPicPr>
                   <pic:blipFill>
-                    <a:blip r:embed="rId23" cstate="print">
+                    <a:blip r:embed="rId25" cstate="print">
                       <a:extLst>
                         <a:ext uri="{28A0092B-C50C-407E-A947-70E740481C1C}">
                           <a14:useLocalDpi xmlns:a14="http://schemas.microsoft.com/office/drawing/2010/main" val="0"/>
@@ -4351,7 +4632,7 @@
                     <pic:cNvPicPr/>
                   </pic:nvPicPr>
                   <pic:blipFill>
-                    <a:blip r:embed="rId24" cstate="print">
+                    <a:blip r:embed="rId26" cstate="print">
                       <a:extLst>
                         <a:ext uri="{28A0092B-C50C-407E-A947-70E740481C1C}">
                           <a14:useLocalDpi xmlns:a14="http://schemas.microsoft.com/office/drawing/2010/main" val="0"/>
@@ -4613,9 +4894,8 @@
           <w:noProof/>
           <w:color w:val="000000"/>
         </w:rPr>
-        <w:lastRenderedPageBreak/>
         <w:drawing>
-          <wp:anchor distT="0" distB="0" distL="114300" distR="114300" simplePos="0" relativeHeight="251659264" behindDoc="0" locked="0" layoutInCell="1" allowOverlap="1" wp14:anchorId="62A07D6D" wp14:editId="0085166C">
+          <wp:anchor distT="0" distB="0" distL="114300" distR="114300" simplePos="0" relativeHeight="251659264" behindDoc="0" locked="0" layoutInCell="1" allowOverlap="1" wp14:anchorId="62A07D6D" wp14:editId="609A95FE">
             <wp:simplePos x="0" y="0"/>
             <wp:positionH relativeFrom="column">
               <wp:posOffset>-1136781</wp:posOffset>
@@ -4638,7 +4918,7 @@
                     <pic:cNvPicPr/>
                   </pic:nvPicPr>
                   <pic:blipFill>
-                    <a:blip r:embed="rId25" cstate="print">
+                    <a:blip r:embed="rId27" cstate="print">
                       <a:extLst>
                         <a:ext uri="{28A0092B-C50C-407E-A947-70E740481C1C}">
                           <a14:useLocalDpi xmlns:a14="http://schemas.microsoft.com/office/drawing/2010/main" val="0"/>
@@ -5223,7 +5503,7 @@
       <w:lang w:eastAsia="en-US"/>
     </w:rPr>
   </w:style>
-  <w:style w:type="paragraph" w:styleId="Ttulo1">
+  <w:style w:type="paragraph" w:styleId="Heading1">
     <w:name w:val="heading 1"/>
     <w:basedOn w:val="Normal"/>
     <w:next w:val="Normal"/>
@@ -5238,7 +5518,7 @@
       <w:sz w:val="36"/>
     </w:rPr>
   </w:style>
-  <w:style w:type="paragraph" w:styleId="Ttulo2">
+  <w:style w:type="paragraph" w:styleId="Heading2">
     <w:name w:val="heading 2"/>
     <w:basedOn w:val="Normal"/>
     <w:next w:val="Normal"/>
@@ -5253,7 +5533,7 @@
       <w:sz w:val="24"/>
     </w:rPr>
   </w:style>
-  <w:style w:type="paragraph" w:styleId="Ttulo3">
+  <w:style w:type="paragraph" w:styleId="Heading3">
     <w:name w:val="heading 3"/>
     <w:basedOn w:val="Normal"/>
     <w:next w:val="Normal"/>
@@ -5272,7 +5552,7 @@
       <w:sz w:val="24"/>
     </w:rPr>
   </w:style>
-  <w:style w:type="paragraph" w:styleId="Ttulo4">
+  <w:style w:type="paragraph" w:styleId="Heading4">
     <w:name w:val="heading 4"/>
     <w:basedOn w:val="Normal"/>
     <w:next w:val="Normal"/>
@@ -5292,7 +5572,7 @@
       <w:szCs w:val="24"/>
     </w:rPr>
   </w:style>
-  <w:style w:type="paragraph" w:styleId="Ttulo5">
+  <w:style w:type="paragraph" w:styleId="Heading5">
     <w:name w:val="heading 5"/>
     <w:basedOn w:val="Normal"/>
     <w:next w:val="Normal"/>
@@ -5312,7 +5592,7 @@
       <w:szCs w:val="22"/>
     </w:rPr>
   </w:style>
-  <w:style w:type="paragraph" w:styleId="Ttulo6">
+  <w:style w:type="paragraph" w:styleId="Heading6">
     <w:name w:val="heading 6"/>
     <w:basedOn w:val="Normal"/>
     <w:next w:val="Normal"/>
@@ -5330,13 +5610,13 @@
       <w:b/>
     </w:rPr>
   </w:style>
-  <w:style w:type="character" w:default="1" w:styleId="Fuentedeprrafopredeter">
+  <w:style w:type="character" w:default="1" w:styleId="DefaultParagraphFont">
     <w:name w:val="Default Paragraph Font"/>
     <w:uiPriority w:val="1"/>
     <w:semiHidden/>
     <w:unhideWhenUsed/>
   </w:style>
-  <w:style w:type="table" w:default="1" w:styleId="Tablanormal">
+  <w:style w:type="table" w:default="1" w:styleId="TableNormal">
     <w:name w:val="Normal Table"/>
     <w:uiPriority w:val="99"/>
     <w:semiHidden/>
@@ -5351,14 +5631,14 @@
       </w:tblCellMar>
     </w:tblPr>
   </w:style>
-  <w:style w:type="numbering" w:default="1" w:styleId="Sinlista">
+  <w:style w:type="numbering" w:default="1" w:styleId="NoList">
     <w:name w:val="No List"/>
     <w:uiPriority w:val="99"/>
     <w:semiHidden/>
     <w:unhideWhenUsed/>
   </w:style>
-  <w:style w:type="table" w:customStyle="1" w:styleId="TableNormal">
-    <w:name w:val="Table Normal"/>
+  <w:style w:type="table" w:customStyle="1" w:styleId="TableNormal1">
+    <w:name w:val="Table Normal1"/>
     <w:tblPr>
       <w:tblCellMar>
         <w:top w:w="0" w:type="dxa"/>
@@ -5368,7 +5648,7 @@
       </w:tblCellMar>
     </w:tblPr>
   </w:style>
-  <w:style w:type="paragraph" w:styleId="Ttulo">
+  <w:style w:type="paragraph" w:styleId="Title">
     <w:name w:val="Title"/>
     <w:basedOn w:val="Normal"/>
     <w:next w:val="Normal"/>
@@ -5385,8 +5665,8 @@
       <w:szCs w:val="72"/>
     </w:rPr>
   </w:style>
-  <w:style w:type="table" w:customStyle="1" w:styleId="TableNormal0">
-    <w:name w:val="Table Normal"/>
+  <w:style w:type="table" w:customStyle="1" w:styleId="TableNormal2">
+    <w:name w:val="Table Normal2"/>
     <w:tblPr>
       <w:tblCellMar>
         <w:top w:w="0" w:type="dxa"/>
@@ -5396,9 +5676,9 @@
       </w:tblCellMar>
     </w:tblPr>
   </w:style>
-  <w:style w:type="table" w:customStyle="1" w:styleId="TableNormal1">
-    <w:name w:val="Table Normal"/>
-    <w:next w:val="TableNormal0"/>
+  <w:style w:type="table" w:customStyle="1" w:styleId="TableNormal3">
+    <w:name w:val="Table Normal3"/>
+    <w:next w:val="TableNormal2"/>
     <w:pPr>
       <w:suppressAutoHyphens/>
       <w:spacing w:line="1" w:lineRule="atLeast"/>
@@ -5432,7 +5712,7 @@
       <w:em w:val="none"/>
     </w:rPr>
   </w:style>
-  <w:style w:type="paragraph" w:styleId="Encabezado">
+  <w:style w:type="paragraph" w:styleId="Header">
     <w:name w:val="header"/>
     <w:basedOn w:val="Normal"/>
     <w:qFormat/>
@@ -5455,7 +5735,7 @@
       <w:lang w:eastAsia="en-US"/>
     </w:rPr>
   </w:style>
-  <w:style w:type="paragraph" w:styleId="Piedepgina">
+  <w:style w:type="paragraph" w:styleId="Footer">
     <w:name w:val="footer"/>
     <w:basedOn w:val="Normal"/>
     <w:qFormat/>
@@ -5489,14 +5769,14 @@
       <w:szCs w:val="24"/>
     </w:rPr>
   </w:style>
-  <w:style w:type="paragraph" w:styleId="Prrafodelista">
+  <w:style w:type="paragraph" w:styleId="ListParagraph">
     <w:name w:val="List Paragraph"/>
     <w:basedOn w:val="Normal"/>
     <w:pPr>
       <w:ind w:left="720"/>
     </w:pPr>
   </w:style>
-  <w:style w:type="paragraph" w:styleId="Subttulo">
+  <w:style w:type="paragraph" w:styleId="Subtitle">
     <w:name w:val="Subtitle"/>
     <w:basedOn w:val="Normal"/>
     <w:next w:val="Normal"/>
@@ -5515,9 +5795,9 @@
       <w:szCs w:val="48"/>
     </w:rPr>
   </w:style>
-  <w:style w:type="character" w:styleId="Textodelmarcadordeposicin">
+  <w:style w:type="character" w:styleId="PlaceholderText">
     <w:name w:val="Placeholder Text"/>
-    <w:basedOn w:val="Fuentedeprrafopredeter"/>
+    <w:basedOn w:val="DefaultParagraphFont"/>
     <w:uiPriority w:val="99"/>
     <w:semiHidden/>
     <w:rsid w:val="007E56B7"/>
@@ -5525,9 +5805,9 @@
       <w:color w:val="666666"/>
     </w:rPr>
   </w:style>
-  <w:style w:type="character" w:styleId="Hipervnculo">
+  <w:style w:type="character" w:styleId="Hyperlink">
     <w:name w:val="Hyperlink"/>
-    <w:basedOn w:val="Fuentedeprrafopredeter"/>
+    <w:basedOn w:val="DefaultParagraphFont"/>
     <w:uiPriority w:val="99"/>
     <w:unhideWhenUsed/>
     <w:rsid w:val="006332E7"/>
@@ -5536,9 +5816,9 @@
       <w:u w:val="single"/>
     </w:rPr>
   </w:style>
-  <w:style w:type="character" w:styleId="Mencinsinresolver">
+  <w:style w:type="character" w:styleId="UnresolvedMention">
     <w:name w:val="Unresolved Mention"/>
-    <w:basedOn w:val="Fuentedeprrafopredeter"/>
+    <w:basedOn w:val="DefaultParagraphFont"/>
     <w:uiPriority w:val="99"/>
     <w:semiHidden/>
     <w:unhideWhenUsed/>
@@ -5566,6 +5846,34 @@
     </w:rPr>
   </w:style>
 </w:styles>
+</file>
+
+<file path=word/ink/ink1.xml><?xml version="1.0" encoding="utf-8"?>
+<inkml:ink xmlns:inkml="http://www.w3.org/2003/InkML">
+  <inkml:definitions>
+    <inkml:context xml:id="ctx0">
+      <inkml:inkSource xml:id="inkSrc0">
+        <inkml:traceFormat>
+          <inkml:channel name="X" type="integer" min="-2.14748E9" max="2.14748E9" units="cm"/>
+          <inkml:channel name="Y" type="integer" min="-2.14748E9" max="2.14748E9" units="cm"/>
+          <inkml:channel name="F" type="integer" max="32767" units="dev"/>
+        </inkml:traceFormat>
+        <inkml:channelProperties>
+          <inkml:channelProperty channel="X" name="resolution" value="1000" units="1/cm"/>
+          <inkml:channelProperty channel="Y" name="resolution" value="1000" units="1/cm"/>
+          <inkml:channelProperty channel="F" name="resolution" value="0" units="1/dev"/>
+        </inkml:channelProperties>
+      </inkml:inkSource>
+      <inkml:timestamp xml:id="ts0" timeString="2025-02-07T15:50:51.952"/>
+    </inkml:context>
+    <inkml:brush xml:id="br0">
+      <inkml:brushProperty name="width" value="0.05" units="cm"/>
+      <inkml:brushProperty name="height" value="0.05" units="cm"/>
+      <inkml:brushProperty name="color" value="#E71224"/>
+    </inkml:brush>
+  </inkml:definitions>
+  <inkml:trace contextRef="#ctx0" brushRef="#br0">19 21 24575,'6'0'0,"-1"0"0,1 0 0,-1 0 0,0 0 0,-1 0 0,-1 0 0,-1 0 0,0 0 0,0 0 0,0 0 0,0 0 0,0 0 0,0 0 0,0 0 0,0 0 0,-1 0 0,1 0 0,0 0 0,-1 0 0,1 0 0,0 0 0,0 0 0,-1 0 0,1 0 0,0 0 0,0 1 0,0-1 0,1 1 0,0-1 0,0 1 0,0 0 0,1-1 0,-1 1 0,0 0 0,0-1 0,0 0 0,0 1 0,1-1 0,0 1 0,-1-1 0,0 1 0,0 0 0,0 0 0,0-1 0,0 1 0,0-1 0,-1 1 0,1-1 0,0 0 0,1 1 0,-1-1 0,0 1 0,0-1 0,-1 0 0,1 1 0,0-1 0,-1 1 0,1-1 0,0 1 0,0-1 0,-1 1 0,1-1 0,0 0 0,-1 0 0,0 0 0,0 0 0,0 0 0,0 0 0,-1 0 0,1 0 0,0 0 0,0 0 0,0 0 0,0 0 0,0 0 0,0 0 0,0 0 0,0 0 0,1 0 0,0 0 0,0 0 0,1 0 0,0 0 0,-1 0 0,0 0 0,0 0 0,0 0 0,-2 0 0,1 0 0,0 0 0,-1 0 0,0-1 0,-3-1 0,1 1 0,-3 0 0,2 0 0,0 1 0,0-1 0,0 0 0,0 1 0,-1-1 0,1 0 0,-2 0 0,1 0 0,-2-1 0,0 1 0,-1-1 0,-1 0 0,1 1 0,0-1 0,-1 0 0,1 1 0,-1 0 0,0-1 0,0 1 0,-1 0 0,0 0 0,0 0 0,1 0 0,0 0 0,0 1 0,0-1 0,2 0 0,-1 1 0,0-1 0,1 1 0,0-1 0,0 0 0,1 1 0,-1 0 0,0 0 0,2 0 0,-1 0 0,1 0 0,0 0 0,0 0 0,0 0 0,0 0 0,0 0 0,-1 0 0,2 0 0,-1 0 0,0 0 0,0 0 0,1 1 0,-1 0 0,0 0 0,0 1 0,0-1 0,0 0 0,0 1 0,1-1 0,0 0 0,0-1 0,1 1 0,0 0 0,4 0 0,-1 0 0,4 0 0,-1-1 0,0 1 0,2 0 0,4 0 0,-2 1 0,3-1 0,-6 0 0,1-1 0,1 1 0,-1 0 0,0-1 0,-1 1 0,1 0 0,-1 0 0,1 0 0,-1-1 0,0 1 0,-1 0 0,-1-1 0,0 1 0,0 0 0,-2-1 0,0 1 0,0 0 0,0-1 0,0 0 0,0 1 0,1 0 0,-1 0 0,1 0 0,0-1 0,0 1 0,0 0 0,0-1 0,0 0 0,0 1 0,1 0 0,-1-1 0,1 1 0,-1-1 0,0 0 0,-1 1 0,0-1 0,0 1 0,-1-1 0,1 0 0,0 0 0,0 0 0,0 0 0,-1 0 0,1 0 0,0 0 0,-1 0 0,1 0 0,0 0 0,0 0 0,0 0 0,-1-1 0,0 0 0,-1 0 0,0-1 0,-1 1 0,0 0 0,-1 0 0,0 0 0,1 0 0,-1 0 0,0 0 0,-1 0 0,0 0 0,1 1 0,0-1 0,0 1 0,-1-1 0,1 1 0,-1-1 0,1 1 0,-1 0 0,0 0 0,0 0 0,-1 0 0,0 0 0,0 0 0,0 0 0,0 0 0,0 0 0,1 0 0,-1 0 0,0 0 0,0 0 0,-1 0 0,0 0 0,0 0 0,-1-1 0,0 0 0,1 1 0,0 0 0,0-1 0,1 0 0,-1 1 0,0 0 0,1 0 0,0-1 0,0 1 0,2 0 0,-2 0 0,2 0 0,-1 0 0,1 0 0,0 0 0,0 0 0,0 0 0,-1 0 0,0 0 0,0 0 0,0 0 0,0 0 0,0 0 0,1 0 0,0 0 0,-1 0 0,1 0 0,-1 0 0,1 0 0,-1 0 0,0 0 0,0 0 0,1 0 0,-1 0 0,2 0 0,-1 0 0,0 0 0,1 0 0,1-1 0</inkml:trace>
+</inkml:ink>
 </file>
 
 <file path=word/theme/theme1.xml><?xml version="1.0" encoding="utf-8"?>

</xml_diff>